<commit_message>
onboardg fixed up to intro chat
</commit_message>
<xml_diff>
--- a/ExecDoku/ChecklisteVibePatchETC.docx
+++ b/ExecDoku/ChecklisteVibePatchETC.docx
@@ -16,7 +16,11 @@
           <w:lang w:eastAsia="de-DE"/>
         </w:rPr>
       </w:pPr>
-      <w:r>
+    </w:p>
+    <w:p>
+      <w:pPr>
+        <w:spacing w:before="100" w:beforeAutospacing="1" w:after="100" w:afterAutospacing="1" w:line="240" w:lineRule="auto"/>
+        <w:outlineLvl w:val="0"/>
         <w:rPr>
           <w:rFonts w:ascii="Times New Roman" w:eastAsia="Times New Roman" w:hAnsi="Times New Roman" w:cs="Times New Roman"/>
           <w:b/>
@@ -26,6 +30,19 @@
           <w:szCs w:val="48"/>
           <w:lang w:eastAsia="de-DE"/>
         </w:rPr>
+      </w:pPr>
+      <w:bookmarkStart w:id="0" w:name="_GoBack"/>
+      <w:bookmarkEnd w:id="0"/>
+      <w:r>
+        <w:rPr>
+          <w:rFonts w:ascii="Times New Roman" w:eastAsia="Times New Roman" w:hAnsi="Times New Roman" w:cs="Times New Roman"/>
+          <w:b/>
+          <w:bCs/>
+          <w:kern w:val="36"/>
+          <w:sz w:val="48"/>
+          <w:szCs w:val="48"/>
+          <w:lang w:eastAsia="de-DE"/>
+        </w:rPr>
         <w:t>Checkliste: Post-Patch-Triage (immer gleiche Reihenfolge)</w:t>
       </w:r>
     </w:p>
@@ -989,7 +1006,7 @@
           <w:lang w:eastAsia="de-DE"/>
         </w:rPr>
         <w:pict>
-          <v:rect id="_x0000_i1037" style="width:0;height:1.5pt" o:hralign="center" o:hrstd="t" o:hr="t" fillcolor="#a0a0a0" stroked="f"/>
+          <v:rect id="_x0000_i1025" style="width:0;height:1.5pt" o:hralign="center" o:hrstd="t" o:hr="t" fillcolor="#a0a0a0" stroked="f"/>
         </w:pict>
       </w:r>
     </w:p>
@@ -1473,6 +1490,7 @@
           <w:szCs w:val="24"/>
           <w:lang w:val="en-US" w:eastAsia="de-DE"/>
         </w:rPr>
+        <w:lastRenderedPageBreak/>
         <w:t xml:space="preserve">We are in Vibe. Generate a </w:t>
       </w:r>
       <w:r>
@@ -1564,7 +1582,6 @@
           <w:szCs w:val="24"/>
           <w:lang w:val="en-US" w:eastAsia="de-DE"/>
         </w:rPr>
-        <w:lastRenderedPageBreak/>
         <w:t>Patch speichern &amp; sanitisieren</w:t>
       </w:r>
     </w:p>
@@ -3218,6 +3235,7 @@
           <w:szCs w:val="24"/>
           <w:lang w:val="en-US" w:eastAsia="de-DE"/>
         </w:rPr>
+        <w:lastRenderedPageBreak/>
         <w:t xml:space="preserve">GitHub PR: Base = </w:t>
       </w:r>
       <w:r>
@@ -3274,9 +3292,8 @@
           <w:szCs w:val="24"/>
           <w:lang w:eastAsia="de-DE"/>
         </w:rPr>
-        <w:lastRenderedPageBreak/>
         <w:pict>
-          <v:rect id="_x0000_i1038" style="width:0;height:1.5pt" o:hralign="center" o:hrstd="t" o:hr="t" fillcolor="#a0a0a0" stroked="f"/>
+          <v:rect id="_x0000_i1026" style="width:0;height:1.5pt" o:hralign="center" o:hrstd="t" o:hr="t" fillcolor="#a0a0a0" stroked="f"/>
         </w:pict>
       </w:r>
     </w:p>
@@ -4051,10 +4068,7 @@
         <w:t>0}</w:t>
       </w:r>
     </w:p>
-    <w:p>
-      <w:bookmarkStart w:id="0" w:name="_GoBack"/>
-      <w:bookmarkEnd w:id="0"/>
-    </w:p>
+    <w:p/>
     <w:sectPr>
       <w:pgSz w:w="11906" w:h="16838"/>
       <w:pgMar w:top="1417" w:right="1417" w:bottom="1134" w:left="1417" w:header="708" w:footer="708" w:gutter="0"/>

</xml_diff>